<commit_message>
Migliorie minori nei templates
</commit_message>
<xml_diff>
--- a/templates_docx/template_con_accumulo.docx
+++ b/templates_docx/template_con_accumulo.docx
@@ -256,7 +256,6 @@
         </w:rPr>
         <w:t>{</w:t>
       </w:r>
-      <w:proofErr w:type="spellStart"/>
       <w:r>
         <w:rPr>
           <w:rFonts w:ascii="Poppins" w:hAnsi="Poppins" w:cs="Poppins"/>
@@ -268,7 +267,6 @@
         </w:rPr>
         <w:t>Pot</w:t>
       </w:r>
-      <w:proofErr w:type="spellEnd"/>
       <w:r>
         <w:rPr>
           <w:rFonts w:ascii="Poppins" w:hAnsi="Poppins" w:cs="Poppins"/>
@@ -653,7 +651,43 @@
           <w:szCs w:val="22"/>
           <w:lang w:eastAsia="en-US"/>
         </w:rPr>
-        <w:t xml:space="preserve"> {NC}</w:t>
+        <w:t xml:space="preserve"> </w:t>
+      </w:r>
+      <w:r>
+        <w:rPr>
+          <w:rFonts w:ascii="Poppins" w:eastAsia="Cambria" w:hAnsi="Poppins" w:cs="Poppins"/>
+          <w:b/>
+          <w:bCs/>
+          <w:color w:val="244061" w:themeColor="accent1" w:themeShade="80"/>
+          <w:sz w:val="22"/>
+          <w:szCs w:val="22"/>
+          <w:lang w:eastAsia="en-US"/>
+        </w:rPr>
+        <w:t>{</w:t>
+      </w:r>
+      <w:r>
+        <w:rPr>
+          <w:rFonts w:ascii="Poppins" w:eastAsia="Cambria" w:hAnsi="Poppins" w:cs="Poppins"/>
+          <w:b/>
+          <w:bCs/>
+          <w:color w:val="244061" w:themeColor="accent1" w:themeShade="80"/>
+          <w:sz w:val="22"/>
+          <w:szCs w:val="22"/>
+          <w:lang w:eastAsia="en-US"/>
+        </w:rPr>
+        <w:t>{NC</w:t>
+      </w:r>
+      <w:r>
+        <w:rPr>
+          <w:rFonts w:ascii="Poppins" w:eastAsia="Cambria" w:hAnsi="Poppins" w:cs="Poppins"/>
+          <w:b/>
+          <w:bCs/>
+          <w:color w:val="244061" w:themeColor="accent1" w:themeShade="80"/>
+          <w:sz w:val="22"/>
+          <w:szCs w:val="22"/>
+          <w:lang w:eastAsia="en-US"/>
+        </w:rPr>
+        <w:t>}}</w:t>
       </w:r>
       <w:r>
         <w:rPr>
@@ -1332,7 +1366,6 @@
         </w:rPr>
         <w:t xml:space="preserve">di </w:t>
       </w:r>
-      <w:proofErr w:type="gramStart"/>
       <w:r>
         <w:rPr>
           <w:rFonts w:ascii="Poppins" w:hAnsi="Poppins" w:cs="Poppins"/>
@@ -1342,7 +1375,6 @@
         </w:rPr>
         <w:t>10</w:t>
       </w:r>
-      <w:proofErr w:type="gramEnd"/>
       <w:r>
         <w:rPr>
           <w:rFonts w:ascii="Poppins" w:hAnsi="Poppins" w:cs="Poppins"/>
@@ -1468,27 +1500,7 @@
           <w:sz w:val="24"/>
           <w:szCs w:val="24"/>
         </w:rPr>
-        <w:t xml:space="preserve">garanzia di </w:t>
-      </w:r>
-      <w:proofErr w:type="gramStart"/>
-      <w:r>
-        <w:rPr>
-          <w:rFonts w:ascii="Poppins" w:hAnsi="Poppins" w:cs="Poppins"/>
-          <w:i/>
-          <w:sz w:val="24"/>
-          <w:szCs w:val="24"/>
-        </w:rPr>
-        <w:t>10</w:t>
-      </w:r>
-      <w:proofErr w:type="gramEnd"/>
-      <w:r>
-        <w:rPr>
-          <w:rFonts w:ascii="Poppins" w:hAnsi="Poppins" w:cs="Poppins"/>
-          <w:i/>
-          <w:sz w:val="24"/>
-          <w:szCs w:val="24"/>
-        </w:rPr>
-        <w:t xml:space="preserve"> anni sul prodotto</w:t>
+        <w:t>garanzia di 10 anni sul prodotto</w:t>
       </w:r>
       <w:bookmarkEnd w:id="1"/>
       <w:r>
@@ -2116,7 +2128,7 @@
           <w:sz w:val="24"/>
           <w:szCs w:val="24"/>
         </w:rPr>
-        <w:t>predisposizione ed inoltro al GSE della documentazione per l'accesso alla convenzione dello Scambio sul Posto o del Ritiro Dedicato;</w:t>
+        <w:t>predisposizione ed inoltro al GSE della documentazione per l'accesso alla convenzione del Ritiro Dedicato;</w:t>
       </w:r>
     </w:p>
     <w:p>
@@ -2162,6 +2174,15 @@
           <w:sz w:val="24"/>
           <w:szCs w:val="24"/>
         </w:rPr>
+        <w:t xml:space="preserve"> (per privati)</w:t>
+      </w:r>
+      <w:r>
+        <w:rPr>
+          <w:rFonts w:ascii="Poppins" w:hAnsi="Poppins" w:cs="Poppins"/>
+          <w:i/>
+          <w:sz w:val="24"/>
+          <w:szCs w:val="24"/>
+        </w:rPr>
         <w:t>.</w:t>
       </w:r>
     </w:p>
@@ -2254,7 +2275,6 @@
           <w:sz w:val="24"/>
           <w:szCs w:val="24"/>
         </w:rPr>
-        <w:lastRenderedPageBreak/>
         <w:t>rilascio della dichiarazione di conformità dell’impianto;</w:t>
       </w:r>
     </w:p>
@@ -2281,6 +2301,7 @@
           <w:sz w:val="24"/>
           <w:szCs w:val="24"/>
         </w:rPr>
+        <w:lastRenderedPageBreak/>
         <w:t>consegna al Committente della documentazione finale di progetto, manuali operativi e certificati di garanzia dei componenti installati</w:t>
       </w:r>
       <w:r>
@@ -2354,24 +2375,8 @@
           <w:sz w:val="24"/>
           <w:szCs w:val="24"/>
         </w:rPr>
-        <w:t xml:space="preserve">In presenza di rete </w:t>
-      </w:r>
-      <w:proofErr w:type="spellStart"/>
-      <w:proofErr w:type="gramStart"/>
-      <w:r>
-        <w:rPr>
-          <w:rFonts w:ascii="Poppins" w:hAnsi="Poppins" w:cs="Poppins"/>
-          <w:b/>
-          <w:bCs/>
-          <w:i/>
-          <w:iCs/>
-          <w:sz w:val="24"/>
-          <w:szCs w:val="24"/>
-        </w:rPr>
-        <w:t>wifi</w:t>
-      </w:r>
-      <w:proofErr w:type="spellEnd"/>
-      <w:proofErr w:type="gramEnd"/>
+        <w:t>In presenza di rete wifi</w:t>
+      </w:r>
       <w:r>
         <w:rPr>
           <w:rFonts w:ascii="Poppins" w:hAnsi="Poppins" w:cs="Poppins"/>
@@ -2460,27 +2465,7 @@
           <w:sz w:val="24"/>
           <w:szCs w:val="24"/>
         </w:rPr>
-        <w:t xml:space="preserve"> servizio di assistenza post-vendita completo ed efficace. Questo include la disponibilità di </w:t>
-      </w:r>
-      <w:proofErr w:type="gramStart"/>
-      <w:r>
-        <w:rPr>
-          <w:rFonts w:ascii="Poppins" w:hAnsi="Poppins" w:cs="Poppins"/>
-          <w:i/>
-          <w:sz w:val="24"/>
-          <w:szCs w:val="24"/>
-        </w:rPr>
-        <w:t>un nostro team tecnico</w:t>
-      </w:r>
-      <w:proofErr w:type="gramEnd"/>
-      <w:r>
-        <w:rPr>
-          <w:rFonts w:ascii="Poppins" w:hAnsi="Poppins" w:cs="Poppins"/>
-          <w:i/>
-          <w:sz w:val="24"/>
-          <w:szCs w:val="24"/>
-        </w:rPr>
-        <w:t xml:space="preserve"> per rispondere a qualsiasi domanda o risolvere eventuali problemi relativi all'impianto. L'assistenza post-vendita </w:t>
+        <w:t xml:space="preserve"> servizio di assistenza post-vendita completo ed efficace. Questo include la disponibilità di un nostro team tecnico per rispondere a qualsiasi domanda o risolvere eventuali problemi relativi all'impianto. L'assistenza post-vendita </w:t>
       </w:r>
       <w:r>
         <w:rPr>
@@ -2742,19 +2727,8 @@
           <w:sz w:val="24"/>
           <w:szCs w:val="24"/>
         </w:rPr>
-        <w:t xml:space="preserve"> </w:t>
-      </w:r>
-      <w:proofErr w:type="spellStart"/>
-      <w:r>
-        <w:rPr>
-          <w:rFonts w:ascii="Poppins" w:hAnsi="Poppins" w:cs="Poppins"/>
-          <w:i/>
-          <w:sz w:val="24"/>
-          <w:szCs w:val="24"/>
-        </w:rPr>
-        <w:t>etc</w:t>
-      </w:r>
-      <w:proofErr w:type="spellEnd"/>
+        <w:t xml:space="preserve"> etc</w:t>
+      </w:r>
       <w:r>
         <w:rPr>
           <w:rFonts w:ascii="Poppins" w:hAnsi="Poppins" w:cs="Poppins"/>
@@ -2863,7 +2837,6 @@
         </w:rPr>
         <w:t>{</w:t>
       </w:r>
-      <w:proofErr w:type="spellStart"/>
       <w:r>
         <w:rPr>
           <w:rFonts w:cs="Poppins"/>
@@ -2874,7 +2847,6 @@
         </w:rPr>
         <w:t>Pot</w:t>
       </w:r>
-      <w:proofErr w:type="spellEnd"/>
       <w:r>
         <w:rPr>
           <w:rFonts w:cs="Poppins"/>
@@ -3184,7 +3156,6 @@
           <w:szCs w:val="24"/>
         </w:rPr>
       </w:pPr>
-      <w:proofErr w:type="gramStart"/>
       <w:r>
         <w:rPr>
           <w:rFonts w:ascii="Poppins" w:eastAsia="Times New Roman" w:hAnsi="Poppins" w:cs="Poppins"/>
@@ -3192,17 +3163,7 @@
           <w:szCs w:val="24"/>
           <w:lang w:eastAsia="it-IT"/>
         </w:rPr>
-        <w:t>II</w:t>
-      </w:r>
-      <w:proofErr w:type="gramEnd"/>
-      <w:r>
-        <w:rPr>
-          <w:rFonts w:ascii="Poppins" w:eastAsia="Times New Roman" w:hAnsi="Poppins" w:cs="Poppins"/>
-          <w:sz w:val="24"/>
-          <w:szCs w:val="24"/>
-          <w:lang w:eastAsia="it-IT"/>
-        </w:rPr>
-        <w:t xml:space="preserve"> Acconto 50% ad avviso merce pronta per installazione;</w:t>
+        <w:t>II Acconto 50% ad avviso merce pronta per installazione;</w:t>
       </w:r>
     </w:p>
     <w:p>
@@ -3302,27 +3263,7 @@
           <w:sz w:val="24"/>
           <w:szCs w:val="24"/>
         </w:rPr>
-        <w:t xml:space="preserve">L’intervento beneficia della </w:t>
-      </w:r>
-      <w:r>
-        <w:rPr>
-          <w:rFonts w:ascii="Poppins" w:hAnsi="Poppins" w:cs="Poppins"/>
-          <w:b/>
-          <w:bCs/>
-          <w:iCs/>
-          <w:sz w:val="24"/>
-          <w:szCs w:val="24"/>
-        </w:rPr>
-        <w:t>detrazione fiscale del 50%</w:t>
-      </w:r>
-      <w:r>
-        <w:rPr>
-          <w:rFonts w:ascii="Poppins" w:hAnsi="Poppins" w:cs="Poppins"/>
-          <w:iCs/>
-          <w:sz w:val="24"/>
-          <w:szCs w:val="24"/>
-        </w:rPr>
-        <w:t xml:space="preserve"> in 10 anni</w:t>
+        <w:t>Possibilità di acquisto di polizza assicurativa All-Risk</w:t>
       </w:r>
     </w:p>
     <w:p>
@@ -3348,19 +3289,19 @@
           <w:sz w:val="24"/>
           <w:szCs w:val="24"/>
         </w:rPr>
-        <w:t xml:space="preserve">Possibilità di acquisto di polizza assicurativa </w:t>
-      </w:r>
-      <w:proofErr w:type="spellStart"/>
-      <w:r>
-        <w:rPr>
-          <w:rFonts w:ascii="Poppins" w:hAnsi="Poppins" w:cs="Poppins"/>
+        <w:t xml:space="preserve">L’intervento beneficia della </w:t>
+      </w:r>
+      <w:r>
+        <w:rPr>
+          <w:rFonts w:ascii="Poppins" w:hAnsi="Poppins" w:cs="Poppins"/>
+          <w:b/>
+          <w:bCs/>
           <w:iCs/>
           <w:sz w:val="24"/>
           <w:szCs w:val="24"/>
         </w:rPr>
-        <w:t>All</w:t>
-      </w:r>
-      <w:proofErr w:type="spellEnd"/>
+        <w:t>detrazione fiscale del 50%</w:t>
+      </w:r>
       <w:r>
         <w:rPr>
           <w:rFonts w:ascii="Poppins" w:hAnsi="Poppins" w:cs="Poppins"/>
@@ -3368,7 +3309,16 @@
           <w:sz w:val="24"/>
           <w:szCs w:val="24"/>
         </w:rPr>
-        <w:t>-Risk</w:t>
+        <w:t xml:space="preserve"> in 10 anni</w:t>
+      </w:r>
+      <w:r>
+        <w:rPr>
+          <w:rFonts w:ascii="Poppins" w:hAnsi="Poppins" w:cs="Poppins"/>
+          <w:iCs/>
+          <w:sz w:val="24"/>
+          <w:szCs w:val="24"/>
+        </w:rPr>
+        <w:t xml:space="preserve"> (per privati)</w:t>
       </w:r>
     </w:p>
     <w:p>
@@ -3881,7 +3831,7 @@
             <w:lang w:eastAsia="it-IT"/>
           </w:rPr>
           <w:pict w14:anchorId="3BBF54E2">
-            <v:rect id="Rettangolo 8" o:spid="_x0000_s1026" style="position:absolute;left:0;text-align:left;margin-left:1102.1pt;margin-top:0;width:57.3pt;height:25.95pt;z-index:251658242;visibility:visible;mso-width-percent:800;mso-position-horizontal:right;mso-position-horizontal-relative:right-margin-area;mso-position-vertical:center;mso-position-vertical-relative:margin;mso-width-percent:800;mso-width-relative:right-margin-area" o:gfxdata="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" o:allowincell="f" stroked="f">
+            <v:rect id="Rettangolo 8" o:spid="_x0000_s1026" style="position:absolute;left:0;text-align:left;margin-left:1120.4pt;margin-top:0;width:57.3pt;height:25.95pt;z-index:251658242;visibility:visible;mso-width-percent:800;mso-position-horizontal:right;mso-position-horizontal-relative:right-margin-area;mso-position-vertical:center;mso-position-vertical-relative:margin;mso-width-percent:800;mso-width-relative:right-margin-area" o:gfxdata="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" o:allowincell="f" stroked="f">
               <v:textbox style="mso-next-textbox:#Rettangolo 8">
                 <w:txbxContent>
                   <w:p>

</xml_diff>